<commit_message>
New Build 2021-02-16 Test and Documentation adjusted some issues with businessTeamBlue fixed
</commit_message>
<xml_diff>
--- a/org.amerpsoft.com.idempiere.zk_themes/documentation/amerp_themes.docx
+++ b/org.amerpsoft.com.idempiere.zk_themes/documentation/amerp_themes.docx
@@ -204,23 +204,37 @@
           <w:lang w:val="en-US"/>
         </w:rPr>
       </w:pPr>
+    </w:p>
+    <w:p>
+      <w:pPr>
+        <w:rPr>
+          <w:rFonts w:ascii="Arial" w:hAnsi="Arial"/>
+          <w:sz w:val="22"/>
+          <w:lang w:val="en-US"/>
+        </w:rPr>
+      </w:pPr>
+      <w:r>
+        <w:rPr>
+          <w:rFonts w:ascii="Arial" w:hAnsi="Arial"/>
+          <w:lang w:val="en-US"/>
+        </w:rPr>
+        <w:t>Based on IDEMPIERE-44</w:t>
+      </w:r>
+      <w:r>
+        <w:rPr>
+          <w:rFonts w:ascii="Arial" w:hAnsi="Arial"/>
+          <w:lang w:val="en-US"/>
+        </w:rPr>
+        <w:t>2</w:t>
+      </w:r>
       <w:bookmarkStart w:id="0" w:name="_GoBack"/>
       <w:bookmarkEnd w:id="0"/>
-    </w:p>
-    <w:p>
-      <w:pPr>
-        <w:rPr>
-          <w:rFonts w:ascii="Arial" w:hAnsi="Arial"/>
-          <w:sz w:val="22"/>
-          <w:lang w:val="en-US"/>
-        </w:rPr>
-      </w:pPr>
-      <w:r>
-        <w:rPr>
-          <w:rFonts w:ascii="Arial" w:hAnsi="Arial"/>
-          <w:lang w:val="en-US"/>
-        </w:rPr>
-        <w:t xml:space="preserve">Based on IDEMPIERE-441, </w:t>
+      <w:r>
+        <w:rPr>
+          <w:rFonts w:ascii="Arial" w:hAnsi="Arial"/>
+          <w:lang w:val="en-US"/>
+        </w:rPr>
+        <w:t xml:space="preserve">1, </w:t>
       </w:r>
       <w:r>
         <w:rPr>

</xml_diff>